<commit_message>
Update Company Charter (Final Print).docx
</commit_message>
<xml_diff>
--- a/Company Charter (Final Print).docx
+++ b/Company Charter (Final Print).docx
@@ -473,8 +473,6 @@
             <w:r>
               <w:t>p</w:t>
             </w:r>
-            <w:bookmarkStart w:id="0" w:name="_GoBack"/>
-            <w:bookmarkEnd w:id="0"/>
             <w:r>
               <w:t>roject will be documented through GitHub so that it is easily accessible to future users of the curriculum. As well as each Unit, Lesson, and Assignment will be provided with intricate detail, so that the teachers using the curriculum understand and can use it.</w:t>
             </w:r>
@@ -560,8 +558,10 @@
                                 <w:sz w:val="96"/>
                                 <w:szCs w:val="44"/>
                               </w:rPr>
-                              <w:t>Company</w:t>
+                              <w:t>Jack of all Styles</w:t>
                             </w:r>
+                            <w:bookmarkStart w:id="0" w:name="_GoBack"/>
+                            <w:bookmarkEnd w:id="0"/>
                           </w:p>
                         </w:txbxContent>
                       </wps:txbx>
@@ -618,8 +618,10 @@
                           <w:sz w:val="96"/>
                           <w:szCs w:val="44"/>
                         </w:rPr>
-                        <w:t>Company</w:t>
+                        <w:t>Jack of all Styles</w:t>
                       </w:r>
+                      <w:bookmarkStart w:id="1" w:name="_GoBack"/>
+                      <w:bookmarkEnd w:id="1"/>
                     </w:p>
                   </w:txbxContent>
                 </v:textbox>
@@ -4659,6 +4661,21 @@
 </file>
 
 <file path=customXml/item1.xml><?xml version="1.0" encoding="utf-8"?>
+<p:properties xmlns:p="http://schemas.microsoft.com/office/2006/metadata/properties" xmlns:xsi="http://www.w3.org/2001/XMLSchema-instance" xmlns:pc="http://schemas.microsoft.com/office/infopath/2007/PartnerControls">
+  <documentManagement/>
+</p:properties>
+</file>
+
+<file path=customXml/item2.xml><?xml version="1.0" encoding="utf-8"?>
+<?mso-contentType ?>
+<FormTemplates xmlns="http://schemas.microsoft.com/sharepoint/v3/contenttype/forms">
+  <Display>DocumentLibraryForm</Display>
+  <Edit>DocumentLibraryForm</Edit>
+  <New>DocumentLibraryForm</New>
+</FormTemplates>
+</file>
+
+<file path=customXml/item3.xml><?xml version="1.0" encoding="utf-8"?>
 <ct:contentTypeSchema xmlns:ct="http://schemas.microsoft.com/office/2006/metadata/contentType" xmlns:ma="http://schemas.microsoft.com/office/2006/metadata/properties/metaAttributes" ct:_="" ma:_="" ma:contentTypeName="Document" ma:contentTypeID="0x010100651E00D2AC2DD14EB60A774F4411C2DE" ma:contentTypeVersion="10" ma:contentTypeDescription="Create a new document." ma:contentTypeScope="" ma:versionID="5fa4770c7f3533901a642ebc136dfacc">
   <xsd:schema xmlns:xsd="http://www.w3.org/2001/XMLSchema" xmlns:xs="http://www.w3.org/2001/XMLSchema" xmlns:p="http://schemas.microsoft.com/office/2006/metadata/properties" xmlns:ns3="a226a929-813b-4430-a398-5fab01598312" targetNamespace="http://schemas.microsoft.com/office/2006/metadata/properties" ma:root="true" ma:fieldsID="5ce44c3146c3c9503a47426e7c52d1ce" ns3:_="">
     <xsd:import namespace="a226a929-813b-4430-a398-5fab01598312"/>
@@ -4842,22 +4859,31 @@
 </ct:contentTypeSchema>
 </file>
 
-<file path=customXml/item2.xml><?xml version="1.0" encoding="utf-8"?>
-<?mso-contentType ?>
-<FormTemplates xmlns="http://schemas.microsoft.com/sharepoint/v3/contenttype/forms">
-  <Display>DocumentLibraryForm</Display>
-  <Edit>DocumentLibraryForm</Edit>
-  <New>DocumentLibraryForm</New>
-</FormTemplates>
+<file path=customXml/itemProps1.xml><?xml version="1.0" encoding="utf-8"?>
+<ds:datastoreItem xmlns:ds="http://schemas.openxmlformats.org/officeDocument/2006/customXml" ds:itemID="{37AA8F51-6301-4D77-8CF9-6F905134F499}">
+  <ds:schemaRefs>
+    <ds:schemaRef ds:uri="http://purl.org/dc/dcmitype/"/>
+    <ds:schemaRef ds:uri="http://schemas.microsoft.com/office/2006/documentManagement/types"/>
+    <ds:schemaRef ds:uri="http://purl.org/dc/terms/"/>
+    <ds:schemaRef ds:uri="a226a929-813b-4430-a398-5fab01598312"/>
+    <ds:schemaRef ds:uri="http://schemas.microsoft.com/office/infopath/2007/PartnerControls"/>
+    <ds:schemaRef ds:uri="http://purl.org/dc/elements/1.1/"/>
+    <ds:schemaRef ds:uri="http://schemas.openxmlformats.org/package/2006/metadata/core-properties"/>
+    <ds:schemaRef ds:uri="http://schemas.microsoft.com/office/2006/metadata/properties"/>
+    <ds:schemaRef ds:uri="http://www.w3.org/XML/1998/namespace"/>
+  </ds:schemaRefs>
+</ds:datastoreItem>
 </file>
 
-<file path=customXml/item3.xml><?xml version="1.0" encoding="utf-8"?>
-<p:properties xmlns:p="http://schemas.microsoft.com/office/2006/metadata/properties" xmlns:xsi="http://www.w3.org/2001/XMLSchema-instance" xmlns:pc="http://schemas.microsoft.com/office/infopath/2007/PartnerControls">
-  <documentManagement/>
-</p:properties>
+<file path=customXml/itemProps2.xml><?xml version="1.0" encoding="utf-8"?>
+<ds:datastoreItem xmlns:ds="http://schemas.openxmlformats.org/officeDocument/2006/customXml" ds:itemID="{F76FE6E4-D189-4BD1-B569-ABC1E94FD60C}">
+  <ds:schemaRefs>
+    <ds:schemaRef ds:uri="http://schemas.microsoft.com/sharepoint/v3/contenttype/forms"/>
+  </ds:schemaRefs>
+</ds:datastoreItem>
 </file>
 
-<file path=customXml/itemProps1.xml><?xml version="1.0" encoding="utf-8"?>
+<file path=customXml/itemProps3.xml><?xml version="1.0" encoding="utf-8"?>
 <ds:datastoreItem xmlns:ds="http://schemas.openxmlformats.org/officeDocument/2006/customXml" ds:itemID="{87822B88-52C7-448D-B339-1FB7967B8BB4}">
   <ds:schemaRefs>
     <ds:schemaRef ds:uri="http://schemas.microsoft.com/office/2006/metadata/contentType"/>
@@ -4873,28 +4899,4 @@
     <ds:schemaRef ds:uri="http://schemas.microsoft.com/internal/obd"/>
   </ds:schemaRefs>
 </ds:datastoreItem>
-</file>
-
-<file path=customXml/itemProps2.xml><?xml version="1.0" encoding="utf-8"?>
-<ds:datastoreItem xmlns:ds="http://schemas.openxmlformats.org/officeDocument/2006/customXml" ds:itemID="{F76FE6E4-D189-4BD1-B569-ABC1E94FD60C}">
-  <ds:schemaRefs>
-    <ds:schemaRef ds:uri="http://schemas.microsoft.com/sharepoint/v3/contenttype/forms"/>
-  </ds:schemaRefs>
-</ds:datastoreItem>
-</file>
-
-<file path=customXml/itemProps3.xml><?xml version="1.0" encoding="utf-8"?>
-<ds:datastoreItem xmlns:ds="http://schemas.openxmlformats.org/officeDocument/2006/customXml" ds:itemID="{37AA8F51-6301-4D77-8CF9-6F905134F499}">
-  <ds:schemaRefs>
-    <ds:schemaRef ds:uri="http://schemas.microsoft.com/office/2006/metadata/properties"/>
-    <ds:schemaRef ds:uri="http://purl.org/dc/terms/"/>
-    <ds:schemaRef ds:uri="http://schemas.openxmlformats.org/package/2006/metadata/core-properties"/>
-    <ds:schemaRef ds:uri="http://schemas.microsoft.com/office/infopath/2007/PartnerControls"/>
-    <ds:schemaRef ds:uri="http://schemas.microsoft.com/office/2006/documentManagement/types"/>
-    <ds:schemaRef ds:uri="http://purl.org/dc/elements/1.1/"/>
-    <ds:schemaRef ds:uri="a226a929-813b-4430-a398-5fab01598312"/>
-    <ds:schemaRef ds:uri="http://purl.org/dc/dcmitype/"/>
-    <ds:schemaRef ds:uri="http://www.w3.org/XML/1998/namespace"/>
-  </ds:schemaRefs>
-</ds:datastoreItem>
 </file>
</xml_diff>